<commit_message>
Solved some language issues
</commit_message>
<xml_diff>
--- a/docs/Engineering Method.docx
+++ b/docs/Engineering Method.docx
@@ -792,7 +792,16 @@
           <w:szCs w:val="18"/>
           <w:lang w:val="en-US"/>
         </w:rPr>
-        <w:t>Se necesita saber cuáles son los video juegos que más les interesan a los clientes de la tienda.</w:t>
+        <w:t>K</w:t>
+      </w:r>
+      <w:r>
+        <w:rPr>
+          <w:rFonts w:ascii="Arial" w:hAnsi="Arial" w:cs="Arial"/>
+          <w:sz w:val="24"/>
+          <w:szCs w:val="18"/>
+          <w:lang w:val="en-US"/>
+        </w:rPr>
+        <w:t>now which are the video games that most interest store customers.</w:t>
       </w:r>
     </w:p>
     <w:p>
@@ -818,7 +827,7 @@
           <w:szCs w:val="18"/>
           <w:lang w:val="en-US"/>
         </w:rPr>
-        <w:t>Los usuarios del sistema de software necesitan saber la disponibilidad de los video juegos y la ubicación en cada una de las estanterías.</w:t>
+        <w:t>Users of the software system need to know the availability of video games and the location on each of the shelves.</w:t>
       </w:r>
     </w:p>
     <w:p>
@@ -844,7 +853,16 @@
           <w:szCs w:val="18"/>
           <w:lang w:val="en-US"/>
         </w:rPr>
-        <w:t>Los usuarios requieren la ruta más rápida para recoger los juegos en el menor tiempo posible.</w:t>
+        <w:t>U</w:t>
+      </w:r>
+      <w:r>
+        <w:rPr>
+          <w:rFonts w:ascii="Arial" w:hAnsi="Arial" w:cs="Arial"/>
+          <w:sz w:val="24"/>
+          <w:szCs w:val="18"/>
+          <w:lang w:val="en-US"/>
+        </w:rPr>
+        <w:t>sers require the fastest route to collect the games in the shortest time possible.</w:t>
       </w:r>
     </w:p>
     <w:p>
@@ -870,7 +888,34 @@
           <w:szCs w:val="18"/>
           <w:lang w:val="en-US"/>
         </w:rPr>
-        <w:t>Se necesita que las filas de las cajas para pagar sean eficientes</w:t>
+        <w:t xml:space="preserve">Checkout </w:t>
+      </w:r>
+      <w:r>
+        <w:rPr>
+          <w:rFonts w:ascii="Arial" w:hAnsi="Arial" w:cs="Arial"/>
+          <w:sz w:val="24"/>
+          <w:szCs w:val="18"/>
+          <w:lang w:val="en-US"/>
+        </w:rPr>
+        <w:t>cashier</w:t>
+      </w:r>
+      <w:r>
+        <w:rPr>
+          <w:rFonts w:ascii="Arial" w:hAnsi="Arial" w:cs="Arial"/>
+          <w:sz w:val="24"/>
+          <w:szCs w:val="18"/>
+          <w:lang w:val="en-US"/>
+        </w:rPr>
+        <w:t xml:space="preserve"> queue must </w:t>
+      </w:r>
+      <w:r>
+        <w:rPr>
+          <w:rFonts w:ascii="Arial" w:hAnsi="Arial" w:cs="Arial"/>
+          <w:sz w:val="24"/>
+          <w:szCs w:val="18"/>
+          <w:lang w:val="en-US"/>
+        </w:rPr>
+        <w:t>be efficient</w:t>
       </w:r>
       <w:r>
         <w:rPr>
@@ -1229,206 +1274,119 @@
           <w:szCs w:val="28"/>
         </w:rPr>
         <w:lastRenderedPageBreak/>
-        <w:t xml:space="preserve">Phase </w:t>
-      </w:r>
-      <w:r>
+        <w:t>Phase 3: Searching for creative solutions:</w:t>
+      </w:r>
+    </w:p>
+    <w:p>
+      <w:pPr>
+        <w:pStyle w:val="Textoindependiente"/>
+        <w:spacing w:before="161" w:line="379" w:lineRule="auto"/>
+        <w:ind w:right="3535"/>
+        <w:rPr>
+          <w:rFonts w:ascii="Arial" w:hAnsi="Arial" w:cs="Arial"/>
+          <w:szCs w:val="18"/>
+          <w:lang w:val="es-CO"/>
+        </w:rPr>
+      </w:pPr>
+      <w:r>
+        <w:rPr>
+          <w:rFonts w:ascii="Arial" w:hAnsi="Arial" w:cs="Arial"/>
+          <w:b/>
+          <w:bCs/>
+          <w:szCs w:val="18"/>
+          <w:lang w:val="es-CO"/>
+        </w:rPr>
+        <w:t>Alternative 1:</w:t>
+      </w:r>
+    </w:p>
+    <w:p>
+      <w:pPr>
+        <w:spacing w:before="89"/>
+        <w:jc w:val="both"/>
+        <w:rPr>
+          <w:rFonts w:ascii="Arial" w:hAnsi="Arial" w:cs="Arial"/>
+          <w:sz w:val="24"/>
+          <w:szCs w:val="18"/>
+        </w:rPr>
+      </w:pPr>
+      <w:r>
+        <w:rPr>
+          <w:rFonts w:ascii="Arial" w:hAnsi="Arial" w:cs="Arial"/>
+          <w:sz w:val="24"/>
+          <w:szCs w:val="18"/>
+        </w:rPr>
+        <w:t>Design software for different types of users who are going to access and interact with the game store's database. Customers will only be allowed to access the list of games and create their own list to buy. The people in charge of the cashiers in the store could only modify the number of games and register purchases. Store managers would be allowed to modify the catalog.</w:t>
+      </w:r>
+    </w:p>
+    <w:p>
+      <w:pPr>
+        <w:pStyle w:val="Textoindependiente"/>
+        <w:spacing w:before="161" w:line="379" w:lineRule="auto"/>
+        <w:ind w:right="3535"/>
+        <w:rPr>
+          <w:rFonts w:ascii="Arial" w:hAnsi="Arial" w:cs="Arial"/>
+          <w:szCs w:val="18"/>
+          <w:lang w:val="en-US"/>
+        </w:rPr>
+      </w:pPr>
+      <w:r>
+        <w:rPr>
+          <w:rFonts w:ascii="Arial" w:hAnsi="Arial" w:cs="Arial"/>
+          <w:b/>
+          <w:bCs/>
+          <w:szCs w:val="18"/>
+          <w:lang w:val="en-US"/>
+        </w:rPr>
+        <w:t>Alternative 2:</w:t>
+      </w:r>
+    </w:p>
+    <w:p>
+      <w:pPr>
+        <w:spacing w:before="89"/>
+        <w:jc w:val="both"/>
+        <w:rPr>
+          <w:rFonts w:ascii="Arial" w:hAnsi="Arial" w:cs="Arial"/>
+          <w:sz w:val="24"/>
+          <w:szCs w:val="18"/>
+        </w:rPr>
+      </w:pPr>
+      <w:r>
+        <w:rPr>
+          <w:rFonts w:ascii="Arial" w:hAnsi="Arial" w:cs="Arial"/>
+          <w:sz w:val="24"/>
+          <w:szCs w:val="18"/>
+        </w:rPr>
+        <w:t>Design a software prototype in which the system will interact transversally with the appropriate users in each of the phases, for which the software moments must be separated between the different phases that will be in the store.</w:t>
+      </w:r>
+    </w:p>
+    <w:p>
+      <w:pPr>
+        <w:spacing w:before="89"/>
+        <w:jc w:val="both"/>
+        <w:rPr>
+          <w:rFonts w:ascii="Arial" w:hAnsi="Arial" w:cs="Arial"/>
+          <w:sz w:val="24"/>
+          <w:szCs w:val="18"/>
+        </w:rPr>
+      </w:pPr>
+    </w:p>
+    <w:p>
+      <w:pPr>
+        <w:spacing w:before="89"/>
+        <w:jc w:val="both"/>
         <w:rPr>
           <w:color w:val="1E3763"/>
           <w:sz w:val="28"/>
           <w:szCs w:val="28"/>
         </w:rPr>
-        <w:t>3</w:t>
-      </w:r>
+      </w:pPr>
       <w:r>
         <w:rPr>
           <w:color w:val="1E3763"/>
           <w:sz w:val="28"/>
           <w:szCs w:val="28"/>
         </w:rPr>
-        <w:t xml:space="preserve">: </w:t>
-      </w:r>
-      <w:r>
-        <w:rPr>
-          <w:color w:val="1E3763"/>
-          <w:sz w:val="28"/>
-          <w:szCs w:val="28"/>
-        </w:rPr>
-        <w:t>Searching for creative solutions</w:t>
-      </w:r>
-      <w:r>
-        <w:rPr>
-          <w:color w:val="1E3763"/>
-          <w:sz w:val="28"/>
-          <w:szCs w:val="28"/>
-        </w:rPr>
-        <w:t>:</w:t>
-      </w:r>
-    </w:p>
-    <w:p>
-      <w:pPr>
-        <w:pStyle w:val="Textoindependiente"/>
-        <w:spacing w:before="161" w:line="379" w:lineRule="auto"/>
-        <w:ind w:right="3535"/>
-        <w:rPr>
-          <w:rFonts w:ascii="Arial" w:hAnsi="Arial" w:cs="Arial"/>
-          <w:szCs w:val="18"/>
-          <w:lang w:val="en-US"/>
-        </w:rPr>
-      </w:pPr>
-      <w:r>
-        <w:rPr>
-          <w:rFonts w:ascii="Arial" w:hAnsi="Arial" w:cs="Arial"/>
-          <w:b/>
-          <w:bCs/>
-          <w:szCs w:val="18"/>
-          <w:lang w:val="en-US"/>
-        </w:rPr>
-        <w:t>Alternative 1:</w:t>
-      </w:r>
-    </w:p>
-    <w:p>
-      <w:pPr>
-        <w:spacing w:before="89"/>
-        <w:jc w:val="both"/>
-        <w:rPr>
-          <w:rFonts w:ascii="Arial" w:hAnsi="Arial" w:cs="Arial"/>
-          <w:sz w:val="24"/>
-          <w:szCs w:val="18"/>
-        </w:rPr>
-      </w:pPr>
-      <w:r>
-        <w:rPr>
-          <w:rFonts w:ascii="Arial" w:hAnsi="Arial" w:cs="Arial"/>
-          <w:sz w:val="24"/>
-          <w:szCs w:val="18"/>
-        </w:rPr>
-        <w:t xml:space="preserve">Diseñar un software para diferentes tipos de usuarios que vayan a acceder e interactuar con la base de datos de la tienda de juegos. Para los clientes solo se les permitiria acceder a la lista de juegos y a crear una propia lista para comprar. Las personas encargadas de los cajeros en la tienda solo podrían modificar la cantidad de juegos y registrar compras. Los gerentes de la tienda tendrían permitido </w:t>
-      </w:r>
-    </w:p>
-    <w:p>
-      <w:pPr>
-        <w:spacing w:before="89"/>
-        <w:jc w:val="both"/>
-        <w:rPr>
-          <w:rFonts w:ascii="Arial" w:hAnsi="Arial" w:cs="Arial"/>
-          <w:sz w:val="24"/>
-          <w:szCs w:val="18"/>
-        </w:rPr>
-      </w:pPr>
-    </w:p>
-    <w:p>
-      <w:pPr>
-        <w:pStyle w:val="Textoindependiente"/>
-        <w:spacing w:before="161" w:line="379" w:lineRule="auto"/>
-        <w:ind w:right="3535"/>
-        <w:rPr>
-          <w:rFonts w:ascii="Arial" w:hAnsi="Arial" w:cs="Arial"/>
-          <w:szCs w:val="18"/>
-          <w:lang w:val="en-US"/>
-        </w:rPr>
-      </w:pPr>
-      <w:r>
-        <w:rPr>
-          <w:rFonts w:ascii="Arial" w:hAnsi="Arial" w:cs="Arial"/>
-          <w:b/>
-          <w:bCs/>
-          <w:szCs w:val="18"/>
-          <w:lang w:val="en-US"/>
-        </w:rPr>
-        <w:t xml:space="preserve">Alternative </w:t>
-      </w:r>
-      <w:r>
-        <w:rPr>
-          <w:rFonts w:ascii="Arial" w:hAnsi="Arial" w:cs="Arial"/>
-          <w:b/>
-          <w:bCs/>
-          <w:szCs w:val="18"/>
-          <w:lang w:val="en-US"/>
-        </w:rPr>
-        <w:t>2</w:t>
-      </w:r>
-      <w:r>
-        <w:rPr>
-          <w:rFonts w:ascii="Arial" w:hAnsi="Arial" w:cs="Arial"/>
-          <w:b/>
-          <w:bCs/>
-          <w:szCs w:val="18"/>
-          <w:lang w:val="en-US"/>
-        </w:rPr>
-        <w:t>:</w:t>
-      </w:r>
-    </w:p>
-    <w:p>
-      <w:pPr>
-        <w:spacing w:before="89"/>
-        <w:jc w:val="both"/>
-        <w:rPr>
-          <w:rFonts w:ascii="Arial" w:hAnsi="Arial" w:cs="Arial"/>
-          <w:sz w:val="24"/>
-          <w:szCs w:val="18"/>
-        </w:rPr>
-      </w:pPr>
-      <w:r>
-        <w:rPr>
-          <w:rFonts w:ascii="Arial" w:hAnsi="Arial" w:cs="Arial"/>
-          <w:sz w:val="24"/>
-          <w:szCs w:val="18"/>
-        </w:rPr>
-        <w:t>Design a software prototype in which the system will interact transversally with the appropriate users in each of the phases, for which the software moments must be separated between the different phases that will be in the store.</w:t>
-      </w:r>
-    </w:p>
-    <w:p>
-      <w:pPr>
-        <w:spacing w:before="89"/>
-        <w:jc w:val="both"/>
-        <w:rPr>
-          <w:rFonts w:ascii="Arial" w:hAnsi="Arial" w:cs="Arial"/>
-          <w:sz w:val="24"/>
-          <w:szCs w:val="18"/>
-        </w:rPr>
-      </w:pPr>
-    </w:p>
-    <w:p>
-      <w:pPr>
-        <w:spacing w:before="89"/>
-        <w:jc w:val="both"/>
-        <w:rPr>
-          <w:color w:val="1E3763"/>
-          <w:sz w:val="28"/>
-          <w:szCs w:val="28"/>
-        </w:rPr>
-      </w:pPr>
-      <w:r>
-        <w:rPr>
-          <w:color w:val="1E3763"/>
-          <w:sz w:val="28"/>
-          <w:szCs w:val="28"/>
-        </w:rPr>
-        <w:t xml:space="preserve">Phase </w:t>
-      </w:r>
-      <w:r>
-        <w:rPr>
-          <w:color w:val="1E3763"/>
-          <w:sz w:val="28"/>
-          <w:szCs w:val="28"/>
-        </w:rPr>
-        <w:t>4</w:t>
-      </w:r>
-      <w:r>
-        <w:rPr>
-          <w:color w:val="1E3763"/>
-          <w:sz w:val="28"/>
-          <w:szCs w:val="28"/>
-        </w:rPr>
-        <w:t xml:space="preserve">: </w:t>
-      </w:r>
-      <w:r>
-        <w:rPr>
-          <w:color w:val="1E3763"/>
-          <w:sz w:val="28"/>
-          <w:szCs w:val="28"/>
-        </w:rPr>
-        <w:t>From ideas to preliminary designs:</w:t>
+        <w:t>Phase 4: From ideas to preliminary designs:</w:t>
       </w:r>
     </w:p>
     <w:p>
@@ -1704,146 +1662,109 @@
           <w:sz w:val="28"/>
           <w:szCs w:val="28"/>
         </w:rPr>
-        <w:t xml:space="preserve">Phase </w:t>
-      </w:r>
-      <w:r>
+        <w:t>Phase 5: Evaluation and selection:</w:t>
+      </w:r>
+    </w:p>
+    <w:p>
+      <w:pPr>
+        <w:spacing w:before="89"/>
+        <w:jc w:val="both"/>
+        <w:rPr>
+          <w:rFonts w:ascii="Arial" w:hAnsi="Arial" w:cs="Arial"/>
+          <w:sz w:val="24"/>
+          <w:szCs w:val="18"/>
+        </w:rPr>
+      </w:pPr>
+      <w:r>
+        <w:rPr>
+          <w:rFonts w:ascii="Arial" w:hAnsi="Arial" w:cs="Arial"/>
+          <w:sz w:val="24"/>
+          <w:szCs w:val="18"/>
+        </w:rPr>
+        <w:t>The maintenance of a database would consume a lot of resources, which would be unnecessary for the store in case of using a spreadsheet. Also, the store is not going to handle a lot of complex data, so a database is not necessary. However, if it becomes necessary, data migration is a viable option.</w:t>
+      </w:r>
+    </w:p>
+    <w:p>
+      <w:pPr>
+        <w:spacing w:before="89"/>
+        <w:jc w:val="both"/>
+        <w:rPr>
+          <w:rFonts w:ascii="Arial" w:hAnsi="Arial" w:cs="Arial"/>
+          <w:sz w:val="24"/>
+          <w:szCs w:val="18"/>
+        </w:rPr>
+      </w:pPr>
+      <w:r>
+        <w:rPr>
+          <w:rFonts w:ascii="Arial" w:hAnsi="Arial" w:cs="Arial"/>
+          <w:sz w:val="24"/>
+          <w:szCs w:val="18"/>
+        </w:rPr>
+        <w:t>So alternative 2 is better this time.</w:t>
+      </w:r>
+    </w:p>
+    <w:p>
+      <w:pPr>
+        <w:spacing w:before="89"/>
+        <w:jc w:val="both"/>
+        <w:rPr>
+          <w:rFonts w:ascii="Arial" w:hAnsi="Arial" w:cs="Arial"/>
+          <w:sz w:val="24"/>
+          <w:szCs w:val="18"/>
+        </w:rPr>
+      </w:pPr>
+    </w:p>
+    <w:p>
+      <w:pPr>
+        <w:spacing w:before="89"/>
+        <w:jc w:val="both"/>
+        <w:rPr>
+          <w:rFonts w:ascii="Arial" w:hAnsi="Arial" w:cs="Arial"/>
+          <w:sz w:val="24"/>
+          <w:szCs w:val="18"/>
+        </w:rPr>
+      </w:pPr>
+    </w:p>
+    <w:p>
+      <w:pPr>
+        <w:spacing w:before="89"/>
+        <w:jc w:val="both"/>
+        <w:rPr>
+          <w:rFonts w:ascii="Arial" w:hAnsi="Arial" w:cs="Arial"/>
+          <w:sz w:val="24"/>
+          <w:szCs w:val="18"/>
+        </w:rPr>
+      </w:pPr>
+    </w:p>
+    <w:p>
+      <w:pPr>
+        <w:spacing w:before="89"/>
+        <w:jc w:val="both"/>
+        <w:rPr>
+          <w:rFonts w:ascii="Arial" w:hAnsi="Arial" w:cs="Arial"/>
+          <w:sz w:val="24"/>
+          <w:szCs w:val="18"/>
+        </w:rPr>
+      </w:pPr>
+    </w:p>
+    <w:p>
+      <w:pPr>
+        <w:spacing w:before="89"/>
+        <w:jc w:val="both"/>
         <w:rPr>
           <w:color w:val="1E3763"/>
           <w:sz w:val="28"/>
           <w:szCs w:val="28"/>
         </w:rPr>
-        <w:t>5</w:t>
-      </w:r>
+      </w:pPr>
       <w:r>
         <w:rPr>
           <w:color w:val="1E3763"/>
           <w:sz w:val="28"/>
           <w:szCs w:val="28"/>
         </w:rPr>
-        <w:t>:</w:t>
-      </w:r>
-      <w:r>
-        <w:rPr>
-          <w:color w:val="1E3763"/>
-          <w:sz w:val="28"/>
-          <w:szCs w:val="28"/>
-        </w:rPr>
-        <w:t xml:space="preserve"> Evaluation and selection</w:t>
-      </w:r>
-      <w:r>
-        <w:rPr>
-          <w:color w:val="1E3763"/>
-          <w:sz w:val="28"/>
-          <w:szCs w:val="28"/>
-        </w:rPr>
-        <w:t>:</w:t>
-      </w:r>
-    </w:p>
-    <w:p>
-      <w:pPr>
-        <w:spacing w:before="89"/>
-        <w:jc w:val="both"/>
-        <w:rPr>
-          <w:rFonts w:ascii="Arial" w:hAnsi="Arial" w:cs="Arial"/>
-          <w:sz w:val="24"/>
-          <w:szCs w:val="18"/>
-        </w:rPr>
-      </w:pPr>
-      <w:r>
-        <w:rPr>
-          <w:rFonts w:ascii="Arial" w:hAnsi="Arial" w:cs="Arial"/>
-          <w:sz w:val="24"/>
-          <w:szCs w:val="18"/>
-        </w:rPr>
-        <w:t>The maintenance of a database would consume a lot of resources, which would be unnecessary for the store in case of using a spreadsheet. Also, the store is not going to handle a lot of complex data, so a database is not necessary. However, if it becomes necessary, data migration is a viable option.</w:t>
-      </w:r>
-    </w:p>
-    <w:p>
-      <w:pPr>
-        <w:spacing w:before="89"/>
-        <w:jc w:val="both"/>
-        <w:rPr>
-          <w:rFonts w:ascii="Arial" w:hAnsi="Arial" w:cs="Arial"/>
-          <w:sz w:val="24"/>
-          <w:szCs w:val="18"/>
-        </w:rPr>
-      </w:pPr>
-      <w:r>
-        <w:rPr>
-          <w:rFonts w:ascii="Arial" w:hAnsi="Arial" w:cs="Arial"/>
-          <w:sz w:val="24"/>
-          <w:szCs w:val="18"/>
-        </w:rPr>
-        <w:t>So alternative 2 is better this time.</w:t>
-      </w:r>
-    </w:p>
-    <w:p>
-      <w:pPr>
-        <w:spacing w:before="89"/>
-        <w:jc w:val="both"/>
-        <w:rPr>
-          <w:rFonts w:ascii="Arial" w:hAnsi="Arial" w:cs="Arial"/>
-          <w:sz w:val="24"/>
-          <w:szCs w:val="18"/>
-        </w:rPr>
-      </w:pPr>
-    </w:p>
-    <w:p>
-      <w:pPr>
-        <w:spacing w:before="89"/>
-        <w:jc w:val="both"/>
-        <w:rPr>
-          <w:rFonts w:ascii="Arial" w:hAnsi="Arial" w:cs="Arial"/>
-          <w:sz w:val="24"/>
-          <w:szCs w:val="18"/>
-        </w:rPr>
-      </w:pPr>
-    </w:p>
-    <w:p>
-      <w:pPr>
-        <w:spacing w:before="89"/>
-        <w:jc w:val="both"/>
-        <w:rPr>
-          <w:rFonts w:ascii="Arial" w:hAnsi="Arial" w:cs="Arial"/>
-          <w:sz w:val="24"/>
-          <w:szCs w:val="18"/>
-        </w:rPr>
-      </w:pPr>
-    </w:p>
-    <w:p>
-      <w:pPr>
-        <w:spacing w:before="89"/>
-        <w:jc w:val="both"/>
-        <w:rPr>
-          <w:color w:val="1E3763"/>
-          <w:sz w:val="28"/>
-          <w:szCs w:val="28"/>
-        </w:rPr>
-      </w:pPr>
-      <w:r>
-        <w:rPr>
-          <w:color w:val="1E3763"/>
-          <w:sz w:val="28"/>
-          <w:szCs w:val="28"/>
-        </w:rPr>
         <w:lastRenderedPageBreak/>
-        <w:t xml:space="preserve">Phase </w:t>
-      </w:r>
-      <w:r>
-        <w:rPr>
-          <w:color w:val="1E3763"/>
-          <w:sz w:val="28"/>
-          <w:szCs w:val="28"/>
-        </w:rPr>
-        <w:t>6</w:t>
-      </w:r>
-      <w:r>
-        <w:rPr>
-          <w:color w:val="1E3763"/>
-          <w:sz w:val="28"/>
-          <w:szCs w:val="28"/>
-        </w:rPr>
-        <w:t>:</w:t>
+        <w:t>Phase 6:</w:t>
       </w:r>
       <w:r>
         <w:rPr>
@@ -2139,39 +2060,7 @@
           <w:sz w:val="28"/>
           <w:szCs w:val="28"/>
         </w:rPr>
-        <w:t xml:space="preserve">Phase </w:t>
-      </w:r>
-      <w:r>
-        <w:rPr>
-          <w:color w:val="1E3763"/>
-          <w:sz w:val="28"/>
-          <w:szCs w:val="28"/>
-        </w:rPr>
-        <w:t>7</w:t>
-      </w:r>
-      <w:r>
-        <w:rPr>
-          <w:color w:val="1E3763"/>
-          <w:sz w:val="28"/>
-          <w:szCs w:val="28"/>
-        </w:rPr>
-        <w:t xml:space="preserve">: </w:t>
-      </w:r>
-      <w:r>
-        <w:rPr>
-          <w:color w:val="1E3763"/>
-          <w:sz w:val="28"/>
-          <w:szCs w:val="28"/>
-        </w:rPr>
-        <w:t>Design implementation</w:t>
-      </w:r>
-      <w:r>
-        <w:rPr>
-          <w:color w:val="1E3763"/>
-          <w:sz w:val="28"/>
-          <w:szCs w:val="28"/>
-        </w:rPr>
-        <w:t>:</w:t>
+        <w:t>Phase 7: Design implementation:</w:t>
       </w:r>
     </w:p>
     <w:p>
@@ -2431,6 +2320,7 @@
                 <w:szCs w:val="18"/>
               </w:rPr>
             </w:pPr>
+            <w:proofErr w:type="spellStart"/>
             <w:r>
               <w:rPr>
                 <w:rFonts w:ascii="Arial" w:hAnsi="Arial" w:cs="Arial"/>
@@ -2439,6 +2329,7 @@
               </w:rPr>
               <w:t>importCatalog</w:t>
             </w:r>
+            <w:proofErr w:type="spellEnd"/>
           </w:p>
         </w:tc>
       </w:tr>
@@ -3576,6 +3467,7 @@
                 <w:szCs w:val="18"/>
               </w:rPr>
             </w:pPr>
+            <w:proofErr w:type="spellStart"/>
             <w:r>
               <w:rPr>
                 <w:rFonts w:ascii="Arial" w:hAnsi="Arial" w:cs="Arial"/>
@@ -3584,6 +3476,7 @@
               </w:rPr>
               <w:t>gamesPrice</w:t>
             </w:r>
+            <w:proofErr w:type="spellEnd"/>
           </w:p>
         </w:tc>
       </w:tr>
@@ -3705,6 +3598,7 @@
                 <w:rFonts w:ascii="Arial" w:hAnsi="Arial" w:cs="Arial"/>
                 <w:sz w:val="24"/>
                 <w:szCs w:val="18"/>
+                <w:lang w:val="en-US"/>
               </w:rPr>
             </w:pPr>
             <w:r>
@@ -3714,7 +3608,27 @@
                 <w:szCs w:val="18"/>
                 <w:lang w:val="en-US"/>
               </w:rPr>
-              <w:t>b: VideoGames [], list of video games with their prices.</w:t>
+              <w:t xml:space="preserve">b: </w:t>
+            </w:r>
+            <w:proofErr w:type="spellStart"/>
+            <w:r>
+              <w:rPr>
+                <w:rFonts w:ascii="Arial" w:hAnsi="Arial" w:cs="Arial"/>
+                <w:sz w:val="24"/>
+                <w:szCs w:val="18"/>
+                <w:lang w:val="en-US"/>
+              </w:rPr>
+              <w:t>VideoGames</w:t>
+            </w:r>
+            <w:proofErr w:type="spellEnd"/>
+            <w:r>
+              <w:rPr>
+                <w:rFonts w:ascii="Arial" w:hAnsi="Arial" w:cs="Arial"/>
+                <w:sz w:val="24"/>
+                <w:szCs w:val="18"/>
+                <w:lang w:val="en-US"/>
+              </w:rPr>
+              <w:t xml:space="preserve"> [], list of video games with their prices.</w:t>
             </w:r>
           </w:p>
         </w:tc>
@@ -3830,6 +3744,7 @@
                 <w:szCs w:val="18"/>
               </w:rPr>
             </w:pPr>
+            <w:proofErr w:type="spellStart"/>
             <w:r>
               <w:rPr>
                 <w:rFonts w:ascii="Arial" w:hAnsi="Arial" w:cs="Arial"/>
@@ -3838,6 +3753,7 @@
               </w:rPr>
               <w:t>exitOrder</w:t>
             </w:r>
+            <w:proofErr w:type="spellEnd"/>
           </w:p>
         </w:tc>
       </w:tr>
@@ -3941,7 +3857,61 @@
                 <w:sz w:val="24"/>
                 <w:szCs w:val="18"/>
               </w:rPr>
-              <w:t>a: int, cashiers quantity.</w:t>
+              <w:t xml:space="preserve">a: </w:t>
+            </w:r>
+            <w:proofErr w:type="spellStart"/>
+            <w:r>
+              <w:rPr>
+                <w:rFonts w:ascii="Arial" w:hAnsi="Arial" w:cs="Arial"/>
+                <w:sz w:val="24"/>
+                <w:szCs w:val="18"/>
+              </w:rPr>
+              <w:t>int</w:t>
+            </w:r>
+            <w:proofErr w:type="spellEnd"/>
+            <w:r>
+              <w:rPr>
+                <w:rFonts w:ascii="Arial" w:hAnsi="Arial" w:cs="Arial"/>
+                <w:sz w:val="24"/>
+                <w:szCs w:val="18"/>
+              </w:rPr>
+              <w:t xml:space="preserve">, </w:t>
+            </w:r>
+            <w:proofErr w:type="spellStart"/>
+            <w:r>
+              <w:rPr>
+                <w:rFonts w:ascii="Arial" w:hAnsi="Arial" w:cs="Arial"/>
+                <w:sz w:val="24"/>
+                <w:szCs w:val="18"/>
+              </w:rPr>
+              <w:t>cashiers</w:t>
+            </w:r>
+            <w:proofErr w:type="spellEnd"/>
+            <w:r>
+              <w:rPr>
+                <w:rFonts w:ascii="Arial" w:hAnsi="Arial" w:cs="Arial"/>
+                <w:sz w:val="24"/>
+                <w:szCs w:val="18"/>
+              </w:rPr>
+              <w:t xml:space="preserve"> </w:t>
+            </w:r>
+            <w:proofErr w:type="spellStart"/>
+            <w:r>
+              <w:rPr>
+                <w:rFonts w:ascii="Arial" w:hAnsi="Arial" w:cs="Arial"/>
+                <w:sz w:val="24"/>
+                <w:szCs w:val="18"/>
+              </w:rPr>
+              <w:t>quantity</w:t>
+            </w:r>
+            <w:proofErr w:type="spellEnd"/>
+            <w:r>
+              <w:rPr>
+                <w:rFonts w:ascii="Arial" w:hAnsi="Arial" w:cs="Arial"/>
+                <w:sz w:val="24"/>
+                <w:szCs w:val="18"/>
+              </w:rPr>
+              <w:t>.</w:t>
             </w:r>
           </w:p>
           <w:p>
@@ -3957,6 +3927,7 @@
                 <w:rFonts w:ascii="Arial" w:hAnsi="Arial" w:cs="Arial"/>
                 <w:sz w:val="24"/>
                 <w:szCs w:val="18"/>
+                <w:lang w:val="en-US"/>
               </w:rPr>
             </w:pPr>
             <w:r>
@@ -3964,16 +3935,9 @@
                 <w:rFonts w:ascii="Arial" w:hAnsi="Arial" w:cs="Arial"/>
                 <w:sz w:val="24"/>
                 <w:szCs w:val="18"/>
-              </w:rPr>
-              <w:t>b: Clients [], list of clients.</w:t>
-            </w:r>
-            <w:r>
-              <w:rPr>
-                <w:rFonts w:ascii="Arial" w:hAnsi="Arial" w:cs="Arial"/>
-                <w:sz w:val="24"/>
-                <w:szCs w:val="18"/>
-              </w:rPr>
-              <w:t xml:space="preserve"> </w:t>
+                <w:lang w:val="en-US"/>
+              </w:rPr>
+              <w:t xml:space="preserve">b: Clients [], list of clients. </w:t>
             </w:r>
           </w:p>
         </w:tc>
@@ -4023,7 +3987,25 @@
                 <w:sz w:val="24"/>
                 <w:szCs w:val="18"/>
               </w:rPr>
-              <w:t>String, string with the client information, price of games and the list of games’ code.</w:t>
+              <w:t xml:space="preserve">String, string with the client information, price of games and the list of games’ </w:t>
+            </w:r>
+            <w:proofErr w:type="gramStart"/>
+            <w:r>
+              <w:rPr>
+                <w:rFonts w:ascii="Arial" w:hAnsi="Arial" w:cs="Arial"/>
+                <w:sz w:val="24"/>
+                <w:szCs w:val="18"/>
+              </w:rPr>
+              <w:t>code</w:t>
+            </w:r>
+            <w:proofErr w:type="gramEnd"/>
+            <w:r>
+              <w:rPr>
+                <w:rFonts w:ascii="Arial" w:hAnsi="Arial" w:cs="Arial"/>
+                <w:sz w:val="24"/>
+                <w:szCs w:val="18"/>
+              </w:rPr>
+              <w:t>.</w:t>
             </w:r>
           </w:p>
         </w:tc>

</xml_diff>